<commit_message>
Update gitignore e Diario
</commit_message>
<xml_diff>
--- a/4_Diari/2024_02_09_NebulaWatches_Diario.docx
+++ b/4_Diari/2024_02_09_NebulaWatches_Diario.docx
@@ -195,7 +195,42 @@
           <w:tcPr>
             <w:tcW w:w="8073" w:type="dxa"/>
           </w:tcPr>
-          <w:p/>
+          <w:p>
+            <w:pPr>
+              <w:rPr>
+                <w:b/>
+              </w:rPr>
+            </w:pPr>
+            <w:r>
+              <w:rPr>
+                <w:b/>
+              </w:rPr>
+              <w:t>Creazione interfaccia Home</w:t>
+            </w:r>
+          </w:p>
+          <w:p>
+            <w:r>
+              <w:t xml:space="preserve">Creazione interfaccia </w:t>
+            </w:r>
+          </w:p>
+          <w:p>
+            <w:pPr>
+              <w:rPr>
+                <w:b/>
+              </w:rPr>
+            </w:pPr>
+            <w:r>
+              <w:rPr>
+                <w:b/>
+              </w:rPr>
+              <w:t>Inizio setup su server scolastico</w:t>
+            </w:r>
+          </w:p>
+          <w:p>
+            <w:r>
+              <w:t>Installato java e maven</w:t>
+            </w:r>
+          </w:p>
         </w:tc>
       </w:tr>
       <w:tr>
@@ -251,10 +286,7 @@
             <w:r>
               <w:t>Collegamento tra login di Java Spring e interfaccia grafica.</w:t>
             </w:r>
-            <w:bookmarkStart w:id="3" w:name="_GoBack"/>
-            <w:bookmarkEnd w:id="3"/>
           </w:p>
-          <w:p/>
         </w:tc>
       </w:tr>
       <w:tr>
@@ -272,7 +304,59 @@
           <w:tcPr>
             <w:tcW w:w="8073" w:type="dxa"/>
           </w:tcPr>
-          <w:p/>
+          <w:p>
+            <w:pPr>
+              <w:rPr>
+                <w:b/>
+              </w:rPr>
+            </w:pPr>
+            <w:r>
+              <w:rPr>
+                <w:b/>
+              </w:rPr>
+              <w:t xml:space="preserve">Continuazione integrazione login </w:t>
+            </w:r>
+            <w:r>
+              <w:rPr>
+                <w:b/>
+              </w:rPr>
+              <w:t>G</w:t>
+            </w:r>
+            <w:r>
+              <w:rPr>
+                <w:b/>
+              </w:rPr>
+              <w:t>oogle</w:t>
+            </w:r>
+          </w:p>
+          <w:p>
+            <w:r>
+              <w:t>Dato che l’altra volta il login con Google assieme al login normale non funzionava più, ha cercato metodi come integrare i 2 insieme e gli ha testati</w:t>
+            </w:r>
+            <w:r>
+              <w:t>.</w:t>
+            </w:r>
+            <w:bookmarkStart w:id="3" w:name="_GoBack"/>
+            <w:bookmarkEnd w:id="3"/>
+          </w:p>
+          <w:p>
+            <w:pPr>
+              <w:rPr>
+                <w:b/>
+              </w:rPr>
+            </w:pPr>
+            <w:r>
+              <w:rPr>
+                <w:b/>
+              </w:rPr>
+              <w:t>Creazione Logo sito</w:t>
+            </w:r>
+          </w:p>
+          <w:p>
+            <w:r>
+              <w:t>Creazione di un logo per il nostro sito</w:t>
+            </w:r>
+          </w:p>
         </w:tc>
       </w:tr>
       <w:tr>
@@ -371,6 +455,7 @@
             <w:pPr>
               <w:rPr>
                 <w:rFonts w:ascii="Arial" w:hAnsi="Arial" w:cs="Arial"/>
+                <w:b/>
               </w:rPr>
             </w:pPr>
             <w:r>
@@ -379,12 +464,6 @@
                 <w:b/>
               </w:rPr>
               <w:t xml:space="preserve">Problema: </w:t>
-            </w:r>
-            <w:r>
-              <w:rPr>
-                <w:rFonts w:ascii="Arial" w:hAnsi="Arial" w:cs="Arial"/>
-              </w:rPr>
-              <w:t>Login con Google non funziona più dopo integrazione con login normale.</w:t>
             </w:r>
           </w:p>
         </w:tc>
@@ -4920,7 +4999,7 @@
 </file>
 
 <file path=customXml/itemProps1.xml><?xml version="1.0" encoding="utf-8"?>
-<ds:datastoreItem xmlns:ds="http://schemas.openxmlformats.org/officeDocument/2006/customXml" ds:itemID="{2250CE67-58D0-497A-A8DE-D3F1E12ABB4F}">
+<ds:datastoreItem xmlns:ds="http://schemas.openxmlformats.org/officeDocument/2006/customXml" ds:itemID="{A86C615A-0A38-4E38-89A9-EE0DC7903B9C}">
   <ds:schemaRefs>
     <ds:schemaRef ds:uri="http://schemas.openxmlformats.org/officeDocument/2006/bibliography"/>
   </ds:schemaRefs>

</xml_diff>